<commit_message>
use git_upload_now 2019/07/22 週一 22:56:01.02
</commit_message>
<xml_diff>
--- a/自傳/自傳v0.1.docx
+++ b/自傳/自傳v0.1.docx
@@ -6,33 +6,51 @@
       <w:pPr>
         <w:ind w:left="480" w:hanging="480"/>
         <w:rPr>
+          <w:rStyle w:val="a8"/>
+        </w:rPr>
+      </w:pPr>
+      <w:r>
+        <w:fldChar w:fldCharType="begin"/>
+      </w:r>
+      <w:r>
+        <w:instrText xml:space="preserve"> HYPERLINK "https://img.sean.taipei/2019/05/nctu.pdf" </w:instrText>
+      </w:r>
+      <w:r>
+        <w:fldChar w:fldCharType="separate"/>
+      </w:r>
+      <w:r>
+        <w:rPr>
+          <w:rStyle w:val="a8"/>
+        </w:rPr>
+        <w:t>https://img.sean.taipei/2019/05/nctu.pdf</w:t>
+      </w:r>
+      <w:r>
+        <w:rPr>
+          <w:rStyle w:val="a8"/>
+        </w:rPr>
+        <w:fldChar w:fldCharType="end"/>
+      </w:r>
+    </w:p>
+    <w:p>
+      <w:pPr>
+        <w:ind w:left="480" w:hanging="480"/>
+        <w:rPr>
           <w:b/>
           <w:bCs/>
           <w:sz w:val="32"/>
           <w:szCs w:val="28"/>
         </w:rPr>
       </w:pPr>
-      <w:r>
-        <w:fldChar w:fldCharType="begin"/>
-      </w:r>
-      <w:r>
-        <w:instrText xml:space="preserve"> HYPERLINK "https://img.sean.taipei/2019/05/nctu.pdf" </w:instrText>
-      </w:r>
-      <w:r>
-        <w:fldChar w:fldCharType="separate"/>
-      </w:r>
-      <w:r>
-        <w:rPr>
-          <w:rStyle w:val="a8"/>
-        </w:rPr>
-        <w:t>https://img.sean.taipei/2019/05/nctu.pdf</w:t>
-      </w:r>
-      <w:r>
-        <w:rPr>
-          <w:rStyle w:val="a8"/>
-        </w:rPr>
-        <w:fldChar w:fldCharType="end"/>
-      </w:r>
+      <w:hyperlink r:id="rId7" w:history="1">
+        <w:r>
+          <w:rPr>
+            <w:rStyle w:val="a8"/>
+          </w:rPr>
+          <w:t>https://www.ptt.cc/bbs/graduate/M.1470102870.A.315.html</w:t>
+        </w:r>
+      </w:hyperlink>
+      <w:bookmarkStart w:id="0" w:name="_GoBack"/>
+      <w:bookmarkEnd w:id="0"/>
     </w:p>
     <w:p>
       <w:pPr>
@@ -610,6 +628,74 @@
         <w:t xml:space="preserve"> </w:t>
       </w:r>
     </w:p>
+    <w:p>
+      <w:pPr>
+        <w:pStyle w:val="a7"/>
+        <w:numPr>
+          <w:ilvl w:val="0"/>
+          <w:numId w:val="1"/>
+        </w:numPr>
+        <w:ind w:leftChars="0"/>
+        <w:rPr>
+          <w:rFonts w:hint="eastAsia"/>
+          <w:i/>
+          <w:iCs/>
+        </w:rPr>
+      </w:pPr>
+      <w:r>
+        <w:rPr>
+          <w:rFonts w:hint="eastAsia"/>
+        </w:rPr>
+        <w:t>(</w:t>
+      </w:r>
+      <w:r>
+        <w:t>漏洞回報</w:t>
+      </w:r>
+      <w:r>
+        <w:rPr>
+          <w:rFonts w:hint="eastAsia"/>
+        </w:rPr>
+        <w:t>)</w:t>
+      </w:r>
+      <w:r>
+        <w:rPr>
+          <w:rFonts w:hint="eastAsia"/>
+        </w:rPr>
+        <w:t>國中母校的校方資源下載區意外發現漏洞，可以</w:t>
+      </w:r>
+      <w:r>
+        <w:rPr>
+          <w:rFonts w:hint="eastAsia"/>
+        </w:rPr>
+        <w:t>使惡意人士</w:t>
+      </w:r>
+      <w:r>
+        <w:rPr>
+          <w:rFonts w:hint="eastAsia"/>
+        </w:rPr>
+        <w:t>針對學校</w:t>
+      </w:r>
+      <w:r>
+        <w:rPr>
+          <w:rFonts w:hint="eastAsia"/>
+        </w:rPr>
+        <w:t>後台管理系統進行新增、閱覽、刪除資料，導致校方機密檔案外</w:t>
+      </w:r>
+      <w:proofErr w:type="gramStart"/>
+      <w:r>
+        <w:rPr>
+          <w:rFonts w:hint="eastAsia"/>
+        </w:rPr>
+        <w:t>洩</w:t>
+      </w:r>
+      <w:proofErr w:type="gramEnd"/>
+      <w:r>
+        <w:rPr>
+          <w:rFonts w:hint="eastAsia"/>
+        </w:rPr>
+        <w:t>。</w:t>
+      </w:r>
+    </w:p>
     <w:p/>
     <w:p>
       <w:pPr>
@@ -735,10 +821,7 @@
         <w:t>參考網路解答，較難解決的問題則於社群提問。</w:t>
       </w:r>
     </w:p>
-    <w:p>
-      <w:bookmarkStart w:id="0" w:name="_GoBack"/>
-      <w:bookmarkEnd w:id="0"/>
-    </w:p>
+    <w:p/>
     <w:p/>
     <w:p>
       <w:pPr>
@@ -783,7 +866,7 @@
                     </pic:cNvPicPr>
                   </pic:nvPicPr>
                   <pic:blipFill>
-                    <a:blip r:embed="rId7">
+                    <a:blip r:embed="rId8">
                       <a:extLst>
                         <a:ext uri="{28A0092B-C50C-407E-A947-70E740481C1C}">
                           <a14:useLocalDpi xmlns:a14="http://schemas.microsoft.com/office/drawing/2010/main" val="0"/>

</xml_diff>